<commit_message>
Conclusão Exercício aula 6
</commit_message>
<xml_diff>
--- a/Exercício_Módulo_06/exerc 6/3_histórias_de_usuario - [Quintiliano Paquini Nery][Módulo6].docx
+++ b/Exercício_Módulo_06/exerc 6/3_histórias_de_usuario - [Quintiliano Paquini Nery][Módulo6].docx
@@ -1,6 +1,6 @@
 
 <file path=word/document.xml><?xml version="1.0" encoding="utf-8"?>
-<w:document xmlns:wpc="http://schemas.microsoft.com/office/word/2010/wordprocessingCanvas" xmlns:cx="http://schemas.microsoft.com/office/drawing/2014/chartex" xmlns:cx1="http://schemas.microsoft.com/office/drawing/2015/9/8/chartex" xmlns:cx2="http://schemas.microsoft.com/office/drawing/2015/10/21/chartex" xmlns:cx3="http://schemas.microsoft.com/office/drawing/2016/5/9/chartex" xmlns:cx4="http://schemas.microsoft.com/office/drawing/2016/5/10/chartex" xmlns:cx5="http://schemas.microsoft.com/office/drawing/2016/5/11/chartex" xmlns:cx6="http://schemas.microsoft.com/office/drawing/2016/5/12/chartex" xmlns:cx7="http://schemas.microsoft.com/office/drawing/2016/5/13/chartex" xmlns:cx8="http://schemas.microsoft.com/office/drawing/2016/5/14/chartex" xmlns:mc="http://schemas.openxmlformats.org/markup-compatibility/2006" xmlns:aink="http://schemas.microsoft.com/office/drawing/2016/ink" xmlns:am3d="http://schemas.microsoft.com/office/drawing/2017/model3d" xmlns:o="urn:schemas-microsoft-com:office:office" xmlns:r="http://schemas.openxmlformats.org/officeDocument/2006/relationships" xmlns:m="http://schemas.openxmlformats.org/officeDocument/2006/math" xmlns:v="urn:schemas-microsoft-com:vml" xmlns:wp14="http://schemas.microsoft.com/office/word/2010/wordprocessingDrawing" xmlns:wp="http://schemas.openxmlformats.org/drawingml/2006/wordprocessingDrawing" xmlns:w10="urn:schemas-microsoft-com:office:word" xmlns:w="http://schemas.openxmlformats.org/wordprocessingml/2006/main" xmlns:w14="http://schemas.microsoft.com/office/word/2010/wordml" xmlns:w15="http://schemas.microsoft.com/office/word/2012/wordml" xmlns:w16cex="http://schemas.microsoft.com/office/word/2018/wordml/cex" xmlns:w16cid="http://schemas.microsoft.com/office/word/2016/wordml/cid" xmlns:w16="http://schemas.microsoft.com/office/word/2018/wordml" xmlns:w16se="http://schemas.microsoft.com/office/word/2015/wordml/symex" xmlns:wpg="http://schemas.microsoft.com/office/word/2010/wordprocessingGroup" xmlns:wpi="http://schemas.microsoft.com/office/word/2010/wordprocessingInk" xmlns:wne="http://schemas.microsoft.com/office/word/2006/wordml" xmlns:wps="http://schemas.microsoft.com/office/word/2010/wordprocessingShape" mc:Ignorable="w14 w15 w16se w16cid w16 w16cex wp14">
+<w:document xmlns:wpc="http://schemas.microsoft.com/office/word/2010/wordprocessingCanvas" xmlns:cx="http://schemas.microsoft.com/office/drawing/2014/chartex" xmlns:cx1="http://schemas.microsoft.com/office/drawing/2015/9/8/chartex" xmlns:cx2="http://schemas.microsoft.com/office/drawing/2015/10/21/chartex" xmlns:cx3="http://schemas.microsoft.com/office/drawing/2016/5/9/chartex" xmlns:cx4="http://schemas.microsoft.com/office/drawing/2016/5/10/chartex" xmlns:cx5="http://schemas.microsoft.com/office/drawing/2016/5/11/chartex" xmlns:cx6="http://schemas.microsoft.com/office/drawing/2016/5/12/chartex" xmlns:cx7="http://schemas.microsoft.com/office/drawing/2016/5/13/chartex" xmlns:cx8="http://schemas.microsoft.com/office/drawing/2016/5/14/chartex" xmlns:mc="http://schemas.openxmlformats.org/markup-compatibility/2006" xmlns:aink="http://schemas.microsoft.com/office/drawing/2016/ink" xmlns:am3d="http://schemas.microsoft.com/office/drawing/2017/model3d" xmlns:o="urn:schemas-microsoft-com:office:office" xmlns:r="http://schemas.openxmlformats.org/officeDocument/2006/relationships" xmlns:m="http://schemas.openxmlformats.org/officeDocument/2006/math" xmlns:v="urn:schemas-microsoft-com:vml" xmlns:wp14="http://schemas.microsoft.com/office/word/2010/wordprocessingDrawing" xmlns:wp="http://schemas.openxmlformats.org/drawingml/2006/wordprocessingDrawing" xmlns:w10="urn:schemas-microsoft-com:office:word" xmlns:w="http://schemas.openxmlformats.org/wordprocessingml/2006/main" xmlns:w14="http://schemas.microsoft.com/office/word/2010/wordml" xmlns:w15="http://schemas.microsoft.com/office/word/2012/wordml" xmlns:w16cex="http://schemas.microsoft.com/office/word/2018/wordml/cex" xmlns:w16cid="http://schemas.microsoft.com/office/word/2016/wordml/cid" xmlns:w16="http://schemas.microsoft.com/office/word/2018/wordml" xmlns:w16sdtdh="http://schemas.microsoft.com/office/word/2020/wordml/sdtdatahash" xmlns:w16se="http://schemas.microsoft.com/office/word/2015/wordml/symex" xmlns:wpg="http://schemas.microsoft.com/office/word/2010/wordprocessingGroup" xmlns:wpi="http://schemas.microsoft.com/office/word/2010/wordprocessingInk" xmlns:wne="http://schemas.microsoft.com/office/word/2006/wordml" xmlns:wps="http://schemas.microsoft.com/office/word/2010/wordprocessingShape" mc:Ignorable="w14 w15 w16se w16cid w16 w16cex w16sdtdh wp14">
   <w:body>
     <w:tbl>
       <w:tblPr>
@@ -1175,64 +1175,58 @@
               <w:pStyle w:val="NormalWeb"/>
             </w:pPr>
             <w:r>
-              <w:rPr>
-                <w:highlight w:val="yellow"/>
-              </w:rPr>
-              <w:t xml:space="preserve">1 </w:t>
-            </w:r>
-            <w:r>
-              <w:rPr>
-                <w:highlight w:val="yellow"/>
-              </w:rPr>
-              <w:t>–</w:t>
-            </w:r>
-            <w:r>
-              <w:rPr>
-                <w:highlight w:val="yellow"/>
-              </w:rPr>
-              <w:t xml:space="preserve"> </w:t>
-            </w:r>
-            <w:r>
-              <w:rPr>
-                <w:highlight w:val="yellow"/>
-              </w:rPr>
-              <w:t xml:space="preserve">Ex. </w:t>
-            </w:r>
-            <w:r>
-              <w:rPr>
-                <w:highlight w:val="yellow"/>
-              </w:rPr>
-              <w:t xml:space="preserve">Deve permitir adicionar até 5 produtos </w:t>
-            </w:r>
-            <w:r>
-              <w:rPr>
-                <w:highlight w:val="yellow"/>
-              </w:rPr>
-              <w:t>no carrinho;</w:t>
+              <w:t>1 - Deve permitir incluir no máximo 5 produtos diferentes no carrinho;</w:t>
             </w:r>
             <w:r>
               <w:br/>
               <w:t xml:space="preserve">2 - </w:t>
             </w:r>
             <w:r>
+              <w:t>Deve permitir no máximo 99 itens de cada produto;</w:t>
+            </w:r>
+            <w:r>
               <w:br/>
             </w:r>
             <w:r>
               <w:t xml:space="preserve">3 </w:t>
             </w:r>
             <w:r>
-              <w:t>-</w:t>
+              <w:t>– Não deve possibilitar adicionar ao carrinho, produtos com o estoque zerado;</w:t>
             </w:r>
             <w:r>
               <w:br/>
-              <w:t xml:space="preserve">4 - </w:t>
+              <w:t xml:space="preserve">4 </w:t>
+            </w:r>
+            <w:r>
+              <w:t>–</w:t>
+            </w:r>
+            <w:r>
+              <w:t xml:space="preserve"> </w:t>
+            </w:r>
+            <w:r>
+              <w:t>Ao adicionar ao carrinho, o sistema deve calcular o valor total, multiplicando o valor unitário com o valor total de unidades do produto;</w:t>
             </w:r>
             <w:r>
               <w:br/>
-              <w:t xml:space="preserve">5 - </w:t>
-            </w:r>
-            <w:r>
-              <w:br/>
+              <w:t xml:space="preserve">5 </w:t>
+            </w:r>
+            <w:r>
+              <w:t>–</w:t>
+            </w:r>
+            <w:r>
+              <w:t xml:space="preserve"> </w:t>
+            </w:r>
+            <w:r>
+              <w:t>Deve permitir remover o item do carrinho assim que clicar no botão remover;</w:t>
+            </w:r>
+          </w:p>
+          <w:p>
+            <w:pPr>
+              <w:pStyle w:val="NormalWeb"/>
+            </w:pPr>
+            <w:r>
+              <w:lastRenderedPageBreak/>
+              <w:t>6 – Ao remover um item do carrinho, deve-se recalcular o valor total da compra.</w:t>
             </w:r>
             <w:r>
               <w:t> </w:t>
@@ -1294,40 +1288,7 @@
               <w:rPr>
                 <w:rFonts w:eastAsia="Times New Roman"/>
               </w:rPr>
-              <w:lastRenderedPageBreak/>
-              <w:t>[US-000</w:t>
-            </w:r>
-            <w:r>
-              <w:rPr>
-                <w:rFonts w:eastAsia="Times New Roman"/>
-              </w:rPr>
-              <w:t>2</w:t>
-            </w:r>
-            <w:r>
-              <w:rPr>
-                <w:rFonts w:eastAsia="Times New Roman"/>
-              </w:rPr>
-              <w:t xml:space="preserve">] – </w:t>
-            </w:r>
-            <w:proofErr w:type="spellStart"/>
-            <w:r>
-              <w:rPr>
-                <w:rFonts w:eastAsia="Times New Roman"/>
-              </w:rPr>
-              <w:t>Login</w:t>
-            </w:r>
-            <w:proofErr w:type="spellEnd"/>
-            <w:r>
-              <w:rPr>
-                <w:rFonts w:eastAsia="Times New Roman"/>
-              </w:rPr>
-              <w:t xml:space="preserve"> na plataforma</w:t>
-            </w:r>
-            <w:r>
-              <w:rPr>
-                <w:rFonts w:eastAsia="Times New Roman"/>
-              </w:rPr>
-              <w:t> </w:t>
+              <w:t>[US-0002] – Login na plataforma </w:t>
             </w:r>
             <w:r>
               <w:rPr>
@@ -2359,21 +2320,7 @@
               <w:t>Quero</w:t>
             </w:r>
             <w:r>
-              <w:t xml:space="preserve"> </w:t>
-            </w:r>
-            <w:r>
-              <w:t xml:space="preserve">fazer o </w:t>
-            </w:r>
-            <w:proofErr w:type="spellStart"/>
-            <w:r>
-              <w:t>login</w:t>
-            </w:r>
-            <w:proofErr w:type="spellEnd"/>
-            <w:r>
-              <w:t xml:space="preserve"> (autenticação) na plataforma </w:t>
-            </w:r>
-            <w:r>
-              <w:t xml:space="preserve"> </w:t>
+              <w:t xml:space="preserve"> fazer o login (autenticação) na plataforma  </w:t>
             </w:r>
             <w:r>
               <w:br/>
@@ -2386,49 +2333,82 @@
               <w:t>Para</w:t>
             </w:r>
             <w:r>
+              <w:t xml:space="preserve"> visualizar meus pedidos</w:t>
+            </w:r>
+          </w:p>
+          <w:p>
+            <w:pPr>
+              <w:pStyle w:val="Ttulo3"/>
+              <w:rPr>
+                <w:rFonts w:eastAsia="Times New Roman"/>
+              </w:rPr>
+            </w:pPr>
+            <w:r>
+              <w:rPr>
+                <w:rFonts w:eastAsia="Times New Roman"/>
+                <w:color w:val="0747A6"/>
+              </w:rPr>
+              <w:t>Critérios de Aceitação:</w:t>
+            </w:r>
+          </w:p>
+          <w:p>
+            <w:pPr>
+              <w:pStyle w:val="NormalWeb"/>
+            </w:pPr>
+            <w:r>
+              <w:t xml:space="preserve">1 </w:t>
+            </w:r>
+            <w:r>
+              <w:t>– O login deve ser realizado apenas por pessoas que estejam cadastradas na plataforma previamente e que seu cadastro esteja com status ativo;</w:t>
+            </w:r>
+            <w:r>
+              <w:br/>
+              <w:t xml:space="preserve">2 </w:t>
+            </w:r>
+            <w:r>
+              <w:t>–</w:t>
+            </w:r>
+            <w:r>
               <w:t xml:space="preserve"> </w:t>
             </w:r>
             <w:r>
-              <w:t>visualizar meus pedidos</w:t>
-            </w:r>
-          </w:p>
-          <w:p>
-            <w:pPr>
-              <w:pStyle w:val="Ttulo3"/>
-              <w:rPr>
-                <w:rFonts w:eastAsia="Times New Roman"/>
-              </w:rPr>
-            </w:pPr>
-            <w:r>
-              <w:rPr>
-                <w:rFonts w:eastAsia="Times New Roman"/>
-                <w:color w:val="0747A6"/>
-              </w:rPr>
-              <w:t>Critérios de Aceitação:</w:t>
-            </w:r>
-          </w:p>
-          <w:p>
-            <w:pPr>
-              <w:pStyle w:val="NormalWeb"/>
-            </w:pPr>
-            <w:r>
-              <w:t>1 -</w:t>
+              <w:t>O sistema não deve permitir realizar login com e-mail inválido, mostrando uma mensagem de alerta que o e-mail está no formato inválido;</w:t>
             </w:r>
             <w:r>
               <w:br/>
-              <w:t xml:space="preserve">2 - </w:t>
+              <w:t xml:space="preserve">3 </w:t>
+            </w:r>
+            <w:r>
+              <w:t>– O sistema não deve permitir que o usuário realize login, com e-mail não cadastrado na base, mostrando uma mensagem que o login ou senha estão inválidos;</w:t>
             </w:r>
             <w:r>
               <w:br/>
-              <w:t>3 -</w:t>
+            </w:r>
+            <w:r>
+              <w:lastRenderedPageBreak/>
+              <w:t xml:space="preserve">4 </w:t>
+            </w:r>
+            <w:r>
+              <w:t>–</w:t>
+            </w:r>
+            <w:r>
+              <w:t xml:space="preserve"> </w:t>
+            </w:r>
+            <w:r>
+              <w:t>O sistema não deve permitir que o usuário realize o login com a senha inválida, mostrando uma mensagem que o login ou senha estão inválidos;</w:t>
             </w:r>
             <w:r>
               <w:br/>
-              <w:t xml:space="preserve">4 - </w:t>
-            </w:r>
-            <w:r>
-              <w:br/>
-              <w:t xml:space="preserve">5 - </w:t>
+              <w:t xml:space="preserve">5 </w:t>
+            </w:r>
+            <w:r>
+              <w:t>–</w:t>
+            </w:r>
+            <w:r>
+              <w:t xml:space="preserve"> </w:t>
+            </w:r>
+            <w:r>
+              <w:t>O sistema deve permitir que o usuário realize a redefinição de senha, caso tenha a esquecido, solicitando o username ou o e-mail cadastrado na base para redefinição.</w:t>
             </w:r>
             <w:r>
               <w:br/>
@@ -2497,51 +2477,14 @@
               <w:rPr>
                 <w:rFonts w:eastAsia="Times New Roman"/>
               </w:rPr>
-              <w:lastRenderedPageBreak/>
-              <w:t>[US-000</w:t>
-            </w:r>
-            <w:r>
-              <w:rPr>
-                <w:rFonts w:eastAsia="Times New Roman"/>
-              </w:rPr>
-              <w:t>3</w:t>
-            </w:r>
-            <w:r>
-              <w:rPr>
-                <w:rFonts w:eastAsia="Times New Roman"/>
-              </w:rPr>
-              <w:t xml:space="preserve">] – </w:t>
-            </w:r>
-            <w:r>
-              <w:rPr>
-                <w:rFonts w:eastAsia="Times New Roman"/>
-              </w:rPr>
-              <w:t>Lista de desejos (</w:t>
-            </w:r>
-            <w:proofErr w:type="gramStart"/>
-            <w:r>
-              <w:rPr>
-                <w:rFonts w:eastAsia="Times New Roman"/>
-              </w:rPr>
-              <w:t xml:space="preserve">favoritos) </w:t>
-            </w:r>
-            <w:r>
-              <w:rPr>
-                <w:rFonts w:eastAsia="Times New Roman"/>
-              </w:rPr>
-              <w:t> </w:t>
-            </w:r>
-            <w:r>
-              <w:rPr>
-                <w:rFonts w:eastAsia="Times New Roman"/>
-                <w:b w:val="0"/>
-                <w:bCs w:val="0"/>
-                <w:sz w:val="16"/>
-                <w:szCs w:val="16"/>
-              </w:rPr>
-              <w:t xml:space="preserve"> </w:t>
-            </w:r>
-            <w:proofErr w:type="gramEnd"/>
+              <w:t>[US-0003] – Lista de desejos (</w:t>
+            </w:r>
+            <w:r>
+              <w:rPr>
+                <w:rFonts w:eastAsia="Times New Roman"/>
+              </w:rPr>
+              <w:t xml:space="preserve">favoritos)  </w:t>
+            </w:r>
           </w:p>
         </w:tc>
       </w:tr>
@@ -3507,6 +3450,7 @@
               <w:rPr>
                 <w:rFonts w:eastAsia="Times New Roman"/>
               </w:rPr>
+              <w:lastRenderedPageBreak/>
               <w:t> </w:t>
             </w:r>
             <w:r>
@@ -3618,7 +3562,6 @@
             <w:r>
               <w:t xml:space="preserve"> </w:t>
             </w:r>
-            <w:proofErr w:type="spellStart"/>
             <w:r>
               <w:rPr>
                 <w:i/>
@@ -3626,12 +3569,8 @@
               </w:rPr>
               <w:t>favoritar</w:t>
             </w:r>
-            <w:proofErr w:type="spellEnd"/>
-            <w:r>
-              <w:t xml:space="preserve"> os itens que eu gosto </w:t>
-            </w:r>
-            <w:r>
-              <w:t xml:space="preserve"> </w:t>
+            <w:r>
+              <w:t xml:space="preserve"> os itens que eu gosto  </w:t>
             </w:r>
             <w:r>
               <w:br/>
@@ -3644,25 +3583,88 @@
               <w:t>Para</w:t>
             </w:r>
             <w:r>
+              <w:t xml:space="preserve"> efetuar a compra futuramente</w:t>
+            </w:r>
+          </w:p>
+          <w:p>
+            <w:pPr>
+              <w:pStyle w:val="Ttulo3"/>
+              <w:rPr>
+                <w:rFonts w:eastAsia="Times New Roman"/>
+              </w:rPr>
+            </w:pPr>
+            <w:r>
+              <w:rPr>
+                <w:rFonts w:eastAsia="Times New Roman"/>
+                <w:color w:val="0747A6"/>
+              </w:rPr>
+              <w:t>Critérios de Aceitação:</w:t>
+            </w:r>
+          </w:p>
+          <w:p>
+            <w:pPr>
+              <w:pStyle w:val="NormalWeb"/>
+            </w:pPr>
+            <w:r>
+              <w:t xml:space="preserve">1 </w:t>
+            </w:r>
+            <w:r>
+              <w:t>–</w:t>
+            </w:r>
+            <w:r>
               <w:t xml:space="preserve"> </w:t>
             </w:r>
             <w:r>
-              <w:t>efetuar a compra futuramente</w:t>
-            </w:r>
-          </w:p>
-          <w:p>
-            <w:pPr>
-              <w:pStyle w:val="Ttulo3"/>
-              <w:rPr>
-                <w:rFonts w:eastAsia="Times New Roman"/>
-              </w:rPr>
-            </w:pPr>
-            <w:r>
-              <w:rPr>
-                <w:rFonts w:eastAsia="Times New Roman"/>
-                <w:color w:val="0747A6"/>
-              </w:rPr>
-              <w:t>Critérios de Aceitação:</w:t>
+              <w:t xml:space="preserve">O sistema deve exibir um botão de favoritar produto em cada item da </w:t>
+            </w:r>
+            <w:r>
+              <w:t>lojaebac</w:t>
+            </w:r>
+            <w:r>
+              <w:t>;</w:t>
+            </w:r>
+            <w:r>
+              <w:br/>
+              <w:t xml:space="preserve">2 </w:t>
+            </w:r>
+            <w:r>
+              <w:t>–</w:t>
+            </w:r>
+            <w:r>
+              <w:t xml:space="preserve"> </w:t>
+            </w:r>
+            <w:r>
+              <w:t>O sistema deve adicionar o produto a lista de desejos assim que o usuário clicar no botão favoritar;</w:t>
+            </w:r>
+            <w:r>
+              <w:br/>
+              <w:t xml:space="preserve">3 </w:t>
+            </w:r>
+            <w:r>
+              <w:t xml:space="preserve">– Ao favoritar um produto, o sistema deve exibir uma mensagem informando que o item foi favoritado com sucesso; </w:t>
+            </w:r>
+            <w:r>
+              <w:br/>
+              <w:t xml:space="preserve">4 </w:t>
+            </w:r>
+            <w:r>
+              <w:t>–</w:t>
+            </w:r>
+            <w:r>
+              <w:t xml:space="preserve"> </w:t>
+            </w:r>
+            <w:r>
+              <w:t>O sistema deve adicionar automaticamente a quantidade de itens favoritados no menu superior, ao lado do botão de carrinho de compras;</w:t>
+            </w:r>
+            <w:r>
+              <w:br/>
+              <w:t xml:space="preserve">5 </w:t>
+            </w:r>
+            <w:r>
+              <w:t>– Ao voltar para a página inicial de produtos, o sistema deve mantê-los marcados como favoritados</w:t>
+            </w:r>
+            <w:r>
+              <w:t>;</w:t>
             </w:r>
           </w:p>
           <w:p>
@@ -3670,30 +3672,7 @@
               <w:pStyle w:val="NormalWeb"/>
             </w:pPr>
             <w:r>
-              <w:lastRenderedPageBreak/>
-              <w:t xml:space="preserve">1 - </w:t>
-            </w:r>
-            <w:r>
-              <w:br/>
-            </w:r>
-            <w:r>
-              <w:t xml:space="preserve">2 - </w:t>
-            </w:r>
-            <w:r>
-              <w:br/>
-              <w:t>3 -</w:t>
-            </w:r>
-            <w:r>
-              <w:br/>
-              <w:t xml:space="preserve">4 - </w:t>
-            </w:r>
-            <w:r>
-              <w:br/>
-              <w:t>5 -</w:t>
-            </w:r>
-            <w:r>
-              <w:br/>
-              <w:t> </w:t>
+              <w:t>6 – Ao clicar no botão ver todos os favoritos, o sistema deve exibir todos os produtos marcados anteriormente, para que seja possível realizar uma compra futura.</w:t>
             </w:r>
           </w:p>
         </w:tc>
@@ -3731,7 +3710,7 @@
 </file>
 
 <file path=word/styles.xml><?xml version="1.0" encoding="utf-8"?>
-<w:styles xmlns:mc="http://schemas.openxmlformats.org/markup-compatibility/2006" xmlns:r="http://schemas.openxmlformats.org/officeDocument/2006/relationships" xmlns:w="http://schemas.openxmlformats.org/wordprocessingml/2006/main" xmlns:w14="http://schemas.microsoft.com/office/word/2010/wordml" xmlns:w15="http://schemas.microsoft.com/office/word/2012/wordml" xmlns:w16cex="http://schemas.microsoft.com/office/word/2018/wordml/cex" xmlns:w16cid="http://schemas.microsoft.com/office/word/2016/wordml/cid" xmlns:w16="http://schemas.microsoft.com/office/word/2018/wordml" xmlns:w16se="http://schemas.microsoft.com/office/word/2015/wordml/symex" mc:Ignorable="w14 w15 w16se w16cid w16 w16cex">
+<w:styles xmlns:mc="http://schemas.openxmlformats.org/markup-compatibility/2006" xmlns:r="http://schemas.openxmlformats.org/officeDocument/2006/relationships" xmlns:w="http://schemas.openxmlformats.org/wordprocessingml/2006/main" xmlns:w14="http://schemas.microsoft.com/office/word/2010/wordml" xmlns:w15="http://schemas.microsoft.com/office/word/2012/wordml" xmlns:w16cex="http://schemas.microsoft.com/office/word/2018/wordml/cex" xmlns:w16cid="http://schemas.microsoft.com/office/word/2016/wordml/cid" xmlns:w16="http://schemas.microsoft.com/office/word/2018/wordml" xmlns:w16sdtdh="http://schemas.microsoft.com/office/word/2020/wordml/sdtdatahash" xmlns:w16se="http://schemas.microsoft.com/office/word/2015/wordml/symex" mc:Ignorable="w14 w15 w16se w16cid w16 w16cex w16sdtdh">
   <w:docDefaults>
     <w:rPrDefault>
       <w:rPr>

</xml_diff>